<commit_message>
Add details about the decompiler plugins
</commit_message>
<xml_diff>
--- a/tools/eclipse/Debugging a Java program with only the class files.docx
+++ b/tools/eclipse/Debugging a Java program with only the class files.docx
@@ -1,6 +1,6 @@
 
 <file path=word/document.xml><?xml version="1.0" encoding="utf-8"?>
-<w:document xmlns:wpc="http://schemas.microsoft.com/office/word/2010/wordprocessingCanvas" xmlns:mc="http://schemas.openxmlformats.org/markup-compatibility/2006" xmlns:o="urn:schemas-microsoft-com:office:office" xmlns:r="http://schemas.openxmlformats.org/officeDocument/2006/relationships" xmlns:m="http://schemas.openxmlformats.org/officeDocument/2006/math" xmlns:v="urn:schemas-microsoft-com:vml" xmlns:wp14="http://schemas.microsoft.com/office/word/2010/wordprocessingDrawing" xmlns:wp="http://schemas.openxmlformats.org/drawingml/2006/wordprocessingDrawing" xmlns:w10="urn:schemas-microsoft-com:office:word" xmlns:w="http://schemas.openxmlformats.org/wordprocessingml/2006/main" xmlns:w14="http://schemas.microsoft.com/office/word/2010/wordml" xmlns:w15="http://schemas.microsoft.com/office/word/2012/wordml" xmlns:wpg="http://schemas.microsoft.com/office/word/2010/wordprocessingGroup" xmlns:wpi="http://schemas.microsoft.com/office/word/2010/wordprocessingInk" xmlns:wne="http://schemas.microsoft.com/office/word/2006/wordml" xmlns:wps="http://schemas.microsoft.com/office/word/2010/wordprocessingShape" mc:Ignorable="w14 w15 wp14">
+<w:document xmlns:wpc="http://schemas.microsoft.com/office/word/2010/wordprocessingCanvas" xmlns:cx="http://schemas.microsoft.com/office/drawing/2014/chartex" xmlns:cx1="http://schemas.microsoft.com/office/drawing/2015/9/8/chartex" xmlns:cx2="http://schemas.microsoft.com/office/drawing/2015/10/21/chartex" xmlns:cx3="http://schemas.microsoft.com/office/drawing/2016/5/9/chartex" xmlns:cx4="http://schemas.microsoft.com/office/drawing/2016/5/10/chartex" xmlns:cx5="http://schemas.microsoft.com/office/drawing/2016/5/11/chartex" xmlns:cx6="http://schemas.microsoft.com/office/drawing/2016/5/12/chartex" xmlns:cx7="http://schemas.microsoft.com/office/drawing/2016/5/13/chartex" xmlns:cx8="http://schemas.microsoft.com/office/drawing/2016/5/14/chartex" xmlns:mc="http://schemas.openxmlformats.org/markup-compatibility/2006" xmlns:aink="http://schemas.microsoft.com/office/drawing/2016/ink" xmlns:am3d="http://schemas.microsoft.com/office/drawing/2017/model3d" xmlns:o="urn:schemas-microsoft-com:office:office" xmlns:r="http://schemas.openxmlformats.org/officeDocument/2006/relationships" xmlns:m="http://schemas.openxmlformats.org/officeDocument/2006/math" xmlns:v="urn:schemas-microsoft-com:vml" xmlns:wp14="http://schemas.microsoft.com/office/word/2010/wordprocessingDrawing" xmlns:wp="http://schemas.openxmlformats.org/drawingml/2006/wordprocessingDrawing" xmlns:w10="urn:schemas-microsoft-com:office:word" xmlns:w="http://schemas.openxmlformats.org/wordprocessingml/2006/main" xmlns:w14="http://schemas.microsoft.com/office/word/2010/wordml" xmlns:w15="http://schemas.microsoft.com/office/word/2012/wordml" xmlns:w16cid="http://schemas.microsoft.com/office/word/2016/wordml/cid" xmlns:w16se="http://schemas.microsoft.com/office/word/2015/wordml/symex" xmlns:wpg="http://schemas.microsoft.com/office/word/2010/wordprocessingGroup" xmlns:wpi="http://schemas.microsoft.com/office/word/2010/wordprocessingInk" xmlns:wne="http://schemas.microsoft.com/office/word/2006/wordml" xmlns:wps="http://schemas.microsoft.com/office/word/2010/wordprocessingShape" mc:Ignorable="w14 w15 w16se w16cid wp14">
   <w:body>
     <w:p>
       <w:r>
@@ -357,14 +357,12 @@
       <w:r>
         <w:br/>
       </w:r>
-      <w:bookmarkStart w:id="0" w:name="_GoBack"/>
       <w:r>
         <w:rPr>
           <w:b/>
         </w:rPr>
         <w:t>NOTE</w:t>
       </w:r>
-      <w:bookmarkEnd w:id="0"/>
       <w:r>
         <w:t>: There should now be a “classes” folder under the “DEMO” project, and double-clicking on any of these files should invoke the decompiler plugin and display the source code decompiled:</w:t>
       </w:r>
@@ -698,6 +696,9 @@
       </w:r>
       <w:r>
         <w:br/>
+      </w:r>
+      <w:r>
+        <w:lastRenderedPageBreak/>
         <w:t>- Click “Debug” and it should attach to the Java program, run it, and hit our breakpoint:</w:t>
       </w:r>
       <w:r>
@@ -710,8 +711,8 @@
         </w:rPr>
         <w:drawing>
           <wp:inline distT="0" distB="0" distL="0" distR="0" wp14:anchorId="339ACF71" wp14:editId="0073CBED">
-            <wp:extent cx="5639344" cy="3056467"/>
-            <wp:effectExtent l="0" t="0" r="0" b="0"/>
+            <wp:extent cx="4275438" cy="2317244"/>
+            <wp:effectExtent l="0" t="0" r="0" b="6985"/>
             <wp:docPr id="8" name="Picture 8"/>
             <wp:cNvGraphicFramePr>
               <a:graphicFrameLocks xmlns:a="http://schemas.openxmlformats.org/drawingml/2006/main" noChangeAspect="1"/>
@@ -732,7 +733,7 @@
                   <pic:spPr>
                     <a:xfrm>
                       <a:off x="0" y="0"/>
-                      <a:ext cx="5643723" cy="3058841"/>
+                      <a:ext cx="4281439" cy="2320496"/>
                     </a:xfrm>
                     <a:prstGeom prst="rect">
                       <a:avLst/>
@@ -772,8 +773,8 @@
         </w:rPr>
         <w:drawing>
           <wp:inline distT="0" distB="0" distL="0" distR="0" wp14:anchorId="77828787" wp14:editId="30C9480A">
-            <wp:extent cx="5731510" cy="816610"/>
-            <wp:effectExtent l="0" t="0" r="2540" b="2540"/>
+            <wp:extent cx="4349578" cy="619716"/>
+            <wp:effectExtent l="0" t="0" r="0" b="9525"/>
             <wp:docPr id="9" name="Picture 9"/>
             <wp:cNvGraphicFramePr>
               <a:graphicFrameLocks xmlns:a="http://schemas.openxmlformats.org/drawingml/2006/main" noChangeAspect="1"/>
@@ -794,7 +795,7 @@
                   <pic:spPr>
                     <a:xfrm>
                       <a:off x="0" y="0"/>
-                      <a:ext cx="5731510" cy="816610"/>
+                      <a:ext cx="4386890" cy="625032"/>
                     </a:xfrm>
                     <a:prstGeom prst="rect">
                       <a:avLst/>
@@ -819,8 +820,328 @@
           <w:sz w:val="20"/>
           <w:szCs w:val="20"/>
         </w:rPr>
-        <w:t xml:space="preserve">  </w:t>
-      </w:r>
+        <w:t xml:space="preserve"> </w:t>
+      </w:r>
+      <w:r>
+        <w:rPr>
+          <w:rFonts w:ascii="Courier New" w:hAnsi="Courier New" w:cs="Courier New"/>
+          <w:color w:val="3F7F5F"/>
+          <w:sz w:val="20"/>
+          <w:szCs w:val="20"/>
+        </w:rPr>
+        <w:br/>
+      </w:r>
+      <w:r>
+        <w:rPr>
+          <w:b/>
+        </w:rPr>
+        <w:t>--**--</w:t>
+      </w:r>
+      <w:r>
+        <w:rPr>
+          <w:b/>
+        </w:rPr>
+        <w:br/>
+      </w:r>
+      <w:r>
+        <w:rPr>
+          <w:b/>
+        </w:rPr>
+        <w:br/>
+      </w:r>
+      <w:r>
+        <w:rPr>
+          <w:b/>
+          <w:u w:val="single"/>
+        </w:rPr>
+        <w:t>M</w:t>
+      </w:r>
+      <w:r>
+        <w:rPr>
+          <w:b/>
+          <w:u w:val="single"/>
+        </w:rPr>
+        <w:t>y</w:t>
+      </w:r>
+      <w:r>
+        <w:rPr>
+          <w:b/>
+          <w:u w:val="single"/>
+        </w:rPr>
+        <w:t xml:space="preserve"> </w:t>
+      </w:r>
+      <w:r>
+        <w:rPr>
+          <w:b/>
+          <w:u w:val="single"/>
+        </w:rPr>
+        <w:t xml:space="preserve">special Eclipse versions with </w:t>
+      </w:r>
+      <w:r>
+        <w:rPr>
+          <w:b/>
+          <w:u w:val="single"/>
+        </w:rPr>
+        <w:t>a decompiler plugin pre-installed</w:t>
+      </w:r>
+      <w:r>
+        <w:rPr>
+          <w:b/>
+        </w:rPr>
+        <w:br/>
+      </w:r>
+      <w:r>
+        <w:t>(</w:t>
+      </w:r>
+      <w:r>
+        <w:t>Help &gt; About Eclipse &gt; Installation Details</w:t>
+      </w:r>
+      <w:r>
+        <w:t>).</w:t>
+      </w:r>
+      <w:r>
+        <w:br/>
+      </w:r>
+      <w:r>
+        <w:br/>
+      </w:r>
+      <w:r>
+        <w:rPr>
+          <w:b/>
+        </w:rPr>
+        <w:t xml:space="preserve">NOTE: </w:t>
+      </w:r>
+      <w:r>
+        <w:t>These free decompiler plugins date back several years now, meaning that they cannot handle more recent Java (8) features such as generics. So don’t expect the decompilers to be able to decompile every class file you have!</w:t>
+      </w:r>
+      <w:r>
+        <w:br/>
+      </w:r>
+      <w:r>
+        <w:br/>
+      </w:r>
+      <w:r>
+        <w:t xml:space="preserve">Eclipse </w:t>
+      </w:r>
+      <w:r>
+        <w:rPr>
+          <w:b/>
+        </w:rPr>
+        <w:t>Juno</w:t>
+      </w:r>
+      <w:r>
+        <w:t xml:space="preserve"> with decompiler plugin</w:t>
+      </w:r>
+      <w:r>
+        <w:t xml:space="preserve"> (</w:t>
+      </w:r>
+      <w:r>
+        <w:t>eclipse_</w:t>
+      </w:r>
+      <w:r>
+        <w:rPr>
+          <w:color w:val="FF0000"/>
+        </w:rPr>
+        <w:t>juno</w:t>
+      </w:r>
+      <w:r>
+        <w:t>_cw_debug</w:t>
+      </w:r>
+      <w:r>
+        <w:t>.zip)</w:t>
+      </w:r>
+      <w:r>
+        <w:t>:</w:t>
+      </w:r>
+      <w:r>
+        <w:br/>
+      </w:r>
+      <w:r>
+        <w:rPr>
+          <w:noProof/>
+        </w:rPr>
+        <w:drawing>
+          <wp:inline distT="0" distB="0" distL="0" distR="0" wp14:anchorId="2F9023CE" wp14:editId="787DE8AB">
+            <wp:extent cx="3714750" cy="2400224"/>
+            <wp:effectExtent l="0" t="0" r="0" b="635"/>
+            <wp:docPr id="5" name="Picture 5"/>
+            <wp:cNvGraphicFramePr>
+              <a:graphicFrameLocks xmlns:a="http://schemas.openxmlformats.org/drawingml/2006/main" noChangeAspect="1"/>
+            </wp:cNvGraphicFramePr>
+            <a:graphic xmlns:a="http://schemas.openxmlformats.org/drawingml/2006/main">
+              <a:graphicData uri="http://schemas.openxmlformats.org/drawingml/2006/picture">
+                <pic:pic xmlns:pic="http://schemas.openxmlformats.org/drawingml/2006/picture">
+                  <pic:nvPicPr>
+                    <pic:cNvPr id="1" name=""/>
+                    <pic:cNvPicPr/>
+                  </pic:nvPicPr>
+                  <pic:blipFill>
+                    <a:blip r:embed="rId11"/>
+                    <a:stretch>
+                      <a:fillRect/>
+                    </a:stretch>
+                  </pic:blipFill>
+                  <pic:spPr>
+                    <a:xfrm>
+                      <a:off x="0" y="0"/>
+                      <a:ext cx="3716499" cy="2401354"/>
+                    </a:xfrm>
+                    <a:prstGeom prst="rect">
+                      <a:avLst/>
+                    </a:prstGeom>
+                  </pic:spPr>
+                </pic:pic>
+              </a:graphicData>
+            </a:graphic>
+          </wp:inline>
+        </w:drawing>
+      </w:r>
+      <w:r>
+        <w:rPr>
+          <w:rFonts w:ascii="Courier New" w:hAnsi="Courier New" w:cs="Courier New"/>
+          <w:color w:val="3F7F5F"/>
+          <w:sz w:val="20"/>
+          <w:szCs w:val="20"/>
+        </w:rPr>
+        <w:br/>
+      </w:r>
+      <w:r>
+        <w:rPr>
+          <w:rFonts w:ascii="Courier New" w:hAnsi="Courier New" w:cs="Courier New"/>
+          <w:color w:val="3F7F5F"/>
+          <w:sz w:val="20"/>
+          <w:szCs w:val="20"/>
+        </w:rPr>
+        <w:br/>
+      </w:r>
+      <w:r>
+        <w:rPr>
+          <w:rFonts w:ascii="Courier New" w:hAnsi="Courier New" w:cs="Courier New"/>
+          <w:color w:val="3F7F5F"/>
+          <w:sz w:val="20"/>
+          <w:szCs w:val="20"/>
+        </w:rPr>
+        <w:br/>
+      </w:r>
+    </w:p>
+    <w:p>
+      <w:pPr>
+        <w:autoSpaceDE w:val="0"/>
+        <w:autoSpaceDN w:val="0"/>
+        <w:adjustRightInd w:val="0"/>
+        <w:spacing w:after="0" w:line="240" w:lineRule="auto"/>
+      </w:pPr>
+      <w:r>
+        <w:lastRenderedPageBreak/>
+        <w:t xml:space="preserve">Eclipse </w:t>
+      </w:r>
+      <w:r>
+        <w:rPr>
+          <w:b/>
+        </w:rPr>
+        <w:t>Juno</w:t>
+      </w:r>
+      <w:r>
+        <w:t xml:space="preserve"> with decompiler plugin</w:t>
+      </w:r>
+      <w:r>
+        <w:t xml:space="preserve"> (</w:t>
+      </w:r>
+      <w:r>
+        <w:t>eclipse_</w:t>
+      </w:r>
+      <w:r>
+        <w:rPr>
+          <w:color w:val="FF0000"/>
+        </w:rPr>
+        <w:t>luna</w:t>
+      </w:r>
+      <w:r>
+        <w:t>_cw_debug</w:t>
+      </w:r>
+      <w:r>
+        <w:t>.zip)</w:t>
+      </w:r>
+      <w:r>
+        <w:t>:</w:t>
+      </w:r>
+      <w:r>
+        <w:rPr>
+          <w:rFonts w:ascii="Courier New" w:hAnsi="Courier New" w:cs="Courier New"/>
+          <w:color w:val="3F7F5F"/>
+          <w:sz w:val="20"/>
+          <w:szCs w:val="20"/>
+        </w:rPr>
+        <w:br/>
+      </w:r>
+      <w:r>
+        <w:rPr>
+          <w:noProof/>
+        </w:rPr>
+        <w:drawing>
+          <wp:inline distT="0" distB="0" distL="0" distR="0" wp14:anchorId="42A8C7F3" wp14:editId="109FDE1A">
+            <wp:extent cx="4428700" cy="2306594"/>
+            <wp:effectExtent l="0" t="0" r="0" b="0"/>
+            <wp:docPr id="6" name="Picture 6"/>
+            <wp:cNvGraphicFramePr>
+              <a:graphicFrameLocks xmlns:a="http://schemas.openxmlformats.org/drawingml/2006/main" noChangeAspect="1"/>
+            </wp:cNvGraphicFramePr>
+            <a:graphic xmlns:a="http://schemas.openxmlformats.org/drawingml/2006/main">
+              <a:graphicData uri="http://schemas.openxmlformats.org/drawingml/2006/picture">
+                <pic:pic xmlns:pic="http://schemas.openxmlformats.org/drawingml/2006/picture">
+                  <pic:nvPicPr>
+                    <pic:cNvPr id="1" name=""/>
+                    <pic:cNvPicPr/>
+                  </pic:nvPicPr>
+                  <pic:blipFill>
+                    <a:blip r:embed="rId12"/>
+                    <a:stretch>
+                      <a:fillRect/>
+                    </a:stretch>
+                  </pic:blipFill>
+                  <pic:spPr>
+                    <a:xfrm>
+                      <a:off x="0" y="0"/>
+                      <a:ext cx="4429399" cy="2306958"/>
+                    </a:xfrm>
+                    <a:prstGeom prst="rect">
+                      <a:avLst/>
+                    </a:prstGeom>
+                  </pic:spPr>
+                </pic:pic>
+              </a:graphicData>
+            </a:graphic>
+          </wp:inline>
+        </w:drawing>
+      </w:r>
+      <w:r>
+        <w:rPr>
+          <w:rFonts w:ascii="Courier New" w:hAnsi="Courier New" w:cs="Courier New"/>
+          <w:color w:val="3F7F5F"/>
+          <w:sz w:val="20"/>
+          <w:szCs w:val="20"/>
+        </w:rPr>
+        <w:br/>
+      </w:r>
+      <w:r>
+        <w:rPr>
+          <w:rFonts w:ascii="Courier New" w:hAnsi="Courier New" w:cs="Courier New"/>
+          <w:color w:val="3F7F5F"/>
+          <w:sz w:val="20"/>
+          <w:szCs w:val="20"/>
+        </w:rPr>
+        <w:br/>
+      </w:r>
+    </w:p>
+    <w:p>
+      <w:pPr>
+        <w:autoSpaceDE w:val="0"/>
+        <w:autoSpaceDN w:val="0"/>
+        <w:adjustRightInd w:val="0"/>
+        <w:spacing w:after="0" w:line="240" w:lineRule="auto"/>
+      </w:pPr>
+      <w:bookmarkStart w:id="0" w:name="_GoBack"/>
+      <w:bookmarkEnd w:id="0"/>
       <w:r>
         <w:br/>
       </w:r>
@@ -860,7 +1181,7 @@
 </file>
 
 <file path=word/styles.xml><?xml version="1.0" encoding="utf-8"?>
-<w:styles xmlns:mc="http://schemas.openxmlformats.org/markup-compatibility/2006" xmlns:r="http://schemas.openxmlformats.org/officeDocument/2006/relationships" xmlns:w="http://schemas.openxmlformats.org/wordprocessingml/2006/main" xmlns:w14="http://schemas.microsoft.com/office/word/2010/wordml" xmlns:w15="http://schemas.microsoft.com/office/word/2012/wordml" mc:Ignorable="w14 w15">
+<w:styles xmlns:mc="http://schemas.openxmlformats.org/markup-compatibility/2006" xmlns:r="http://schemas.openxmlformats.org/officeDocument/2006/relationships" xmlns:w="http://schemas.openxmlformats.org/wordprocessingml/2006/main" xmlns:w14="http://schemas.microsoft.com/office/word/2010/wordml" xmlns:w15="http://schemas.microsoft.com/office/word/2012/wordml" xmlns:w16cid="http://schemas.microsoft.com/office/word/2016/wordml/cid" xmlns:w16se="http://schemas.microsoft.com/office/word/2015/wordml/symex" mc:Ignorable="w14 w15 w16se w16cid">
   <w:docDefaults>
     <w:rPrDefault>
       <w:rPr>
@@ -876,7 +1197,7 @@
       </w:pPr>
     </w:pPrDefault>
   </w:docDefaults>
-  <w:latentStyles w:defLockedState="0" w:defUIPriority="99" w:defSemiHidden="0" w:defUnhideWhenUsed="0" w:defQFormat="0" w:count="371">
+  <w:latentStyles w:defLockedState="0" w:defUIPriority="99" w:defSemiHidden="0" w:defUnhideWhenUsed="0" w:defQFormat="0" w:count="375">
     <w:lsdException w:name="Normal" w:uiPriority="0" w:qFormat="1"/>
     <w:lsdException w:name="heading 1" w:uiPriority="9" w:qFormat="1"/>
     <w:lsdException w:name="heading 2" w:semiHidden="1" w:uiPriority="9" w:unhideWhenUsed="1" w:qFormat="1"/>
@@ -982,7 +1303,6 @@
     <w:lsdException w:name="HTML Sample" w:semiHidden="1" w:unhideWhenUsed="1"/>
     <w:lsdException w:name="HTML Typewriter" w:semiHidden="1" w:unhideWhenUsed="1"/>
     <w:lsdException w:name="HTML Variable" w:semiHidden="1" w:unhideWhenUsed="1"/>
-    <w:lsdException w:name="Normal Table" w:semiHidden="1" w:unhideWhenUsed="1"/>
     <w:lsdException w:name="annotation subject" w:semiHidden="1" w:unhideWhenUsed="1"/>
     <w:lsdException w:name="No List" w:semiHidden="1" w:unhideWhenUsed="1"/>
     <w:lsdException w:name="Outline List 1" w:semiHidden="1" w:unhideWhenUsed="1"/>
@@ -1026,10 +1346,8 @@
     <w:lsdException w:name="Table Elegant" w:semiHidden="1" w:unhideWhenUsed="1"/>
     <w:lsdException w:name="Table Professional" w:semiHidden="1" w:unhideWhenUsed="1"/>
     <w:lsdException w:name="Table Subtle 1" w:semiHidden="1" w:unhideWhenUsed="1"/>
-    <w:lsdException w:name="Table Subtle 2" w:semiHidden="1" w:unhideWhenUsed="1"/>
     <w:lsdException w:name="Table Web 1" w:semiHidden="1" w:unhideWhenUsed="1"/>
     <w:lsdException w:name="Table Web 2" w:semiHidden="1" w:unhideWhenUsed="1"/>
-    <w:lsdException w:name="Table Web 3" w:semiHidden="1" w:unhideWhenUsed="1"/>
     <w:lsdException w:name="Balloon Text" w:semiHidden="1" w:unhideWhenUsed="1"/>
     <w:lsdException w:name="Table Grid" w:uiPriority="39"/>
     <w:lsdException w:name="Table Theme" w:semiHidden="1" w:unhideWhenUsed="1"/>
@@ -1248,6 +1566,10 @@
     <w:lsdException w:name="List Table 5 Dark Accent 6" w:uiPriority="50"/>
     <w:lsdException w:name="List Table 6 Colorful Accent 6" w:uiPriority="51"/>
     <w:lsdException w:name="List Table 7 Colorful Accent 6" w:uiPriority="52"/>
+    <w:lsdException w:name="Mention" w:semiHidden="1" w:unhideWhenUsed="1"/>
+    <w:lsdException w:name="Smart Hyperlink" w:semiHidden="1" w:unhideWhenUsed="1"/>
+    <w:lsdException w:name="Hashtag" w:semiHidden="1" w:unhideWhenUsed="1"/>
+    <w:lsdException w:name="Unresolved Mention" w:semiHidden="1" w:unhideWhenUsed="1"/>
   </w:latentStyles>
   <w:style w:type="paragraph" w:default="1" w:styleId="Normal">
     <w:name w:val="Normal"/>

</xml_diff>

<commit_message>
Add more info re decompiler eclipse plugins
</commit_message>
<xml_diff>
--- a/tools/eclipse/Debugging a Java program with only the class files.docx
+++ b/tools/eclipse/Debugging a Java program with only the class files.docx
@@ -419,10 +419,7 @@
     </w:p>
     <w:p>
       <w:pPr>
-        <w:autoSpaceDE w:val="0"/>
-        <w:autoSpaceDN w:val="0"/>
-        <w:adjustRightInd w:val="0"/>
-        <w:spacing w:after="0" w:line="240" w:lineRule="auto"/>
+        <w:shd w:val="clear" w:color="auto" w:fill="FFFFFF"/>
       </w:pPr>
       <w:r>
         <w:lastRenderedPageBreak/>
@@ -655,6 +652,7 @@
           <w:noProof/>
           <w:lang w:eastAsia="en-GB"/>
         </w:rPr>
+        <w:lastRenderedPageBreak/>
         <w:drawing>
           <wp:inline distT="0" distB="0" distL="0" distR="0" wp14:anchorId="4E99E7AC" wp14:editId="75CE1553">
             <wp:extent cx="3404912" cy="2650067"/>
@@ -696,9 +694,6 @@
       </w:r>
       <w:r>
         <w:br/>
-      </w:r>
-      <w:r>
-        <w:lastRenderedPageBreak/>
         <w:t>- Click “Debug” and it should attach to the Java program, run it, and hit our breakpoint:</w:t>
       </w:r>
       <w:r>
@@ -815,6 +810,119 @@
       </w:r>
       <w:r>
         <w:rPr>
+          <w:b/>
+        </w:rPr>
+        <w:br/>
+      </w:r>
+      <w:r>
+        <w:rPr>
+          <w:b/>
+        </w:rPr>
+        <w:t>--*</w:t>
+      </w:r>
+      <w:r>
+        <w:rPr>
+          <w:b/>
+        </w:rPr>
+        <w:t>*</w:t>
+      </w:r>
+      <w:r>
+        <w:rPr>
+          <w:b/>
+        </w:rPr>
+        <w:t>--</w:t>
+      </w:r>
+      <w:r>
+        <w:rPr>
+          <w:b/>
+        </w:rPr>
+        <w:br/>
+      </w:r>
+      <w:r>
+        <w:br/>
+        <w:t xml:space="preserve">If you need to </w:t>
+      </w:r>
+      <w:r>
+        <w:t>run your Java program as a specific user</w:t>
+      </w:r>
+      <w:r>
+        <w:t>, you might need to do something like this:</w:t>
+      </w:r>
+    </w:p>
+    <w:p>
+      <w:pPr>
+        <w:shd w:val="clear" w:color="auto" w:fill="FFFFFF"/>
+        <w:spacing w:after="0" w:line="240" w:lineRule="auto"/>
+        <w:rPr>
+          <w:rFonts w:ascii="Courier New" w:hAnsi="Courier New" w:cs="Courier New"/>
+          <w:sz w:val="20"/>
+          <w:szCs w:val="20"/>
+        </w:rPr>
+      </w:pPr>
+      <w:r>
+        <w:rPr>
+          <w:rFonts w:ascii="Courier New" w:hAnsi="Courier New" w:cs="Courier New"/>
+          <w:sz w:val="20"/>
+          <w:szCs w:val="20"/>
+        </w:rPr>
+        <w:t>runas /profile /user:edp\edpadmin1 cmd.exe</w:t>
+      </w:r>
+    </w:p>
+    <w:p>
+      <w:pPr>
+        <w:shd w:val="clear" w:color="auto" w:fill="FFFFFF"/>
+        <w:rPr>
+          <w:rFonts w:ascii="Arial" w:eastAsia="Times New Roman" w:hAnsi="Arial" w:cs="Arial"/>
+          <w:color w:val="222222"/>
+          <w:sz w:val="24"/>
+          <w:szCs w:val="24"/>
+          <w:lang w:eastAsia="en-GB"/>
+        </w:rPr>
+      </w:pPr>
+      <w:r>
+        <w:br/>
+      </w:r>
+      <w:r>
+        <w:t xml:space="preserve">Or </w:t>
+      </w:r>
+      <w:r>
+        <w:t xml:space="preserve">you </w:t>
+      </w:r>
+      <w:r>
+        <w:t>might have a customer scritpt for launching the Java progam, e.g.:</w:t>
+      </w:r>
+    </w:p>
+    <w:p>
+      <w:pPr>
+        <w:shd w:val="clear" w:color="auto" w:fill="FFFFFF"/>
+        <w:spacing w:after="0" w:line="240" w:lineRule="auto"/>
+        <w:rPr>
+          <w:rFonts w:ascii="Courier New" w:hAnsi="Courier New" w:cs="Courier New"/>
+          <w:sz w:val="20"/>
+          <w:szCs w:val="20"/>
+        </w:rPr>
+      </w:pPr>
+      <w:r>
+        <w:rPr>
+          <w:rFonts w:ascii="Courier New" w:hAnsi="Courier New" w:cs="Courier New"/>
+          <w:sz w:val="20"/>
+          <w:szCs w:val="20"/>
+        </w:rPr>
+        <w:t>catalina.bat jpda start</w:t>
+      </w:r>
+    </w:p>
+    <w:p>
+      <w:pPr>
+        <w:autoSpaceDE w:val="0"/>
+        <w:autoSpaceDN w:val="0"/>
+        <w:adjustRightInd w:val="0"/>
+        <w:spacing w:after="0" w:line="240" w:lineRule="auto"/>
+      </w:pPr>
+      <w:r>
+        <w:br/>
+      </w:r>
+      <w:r>
+        <w:rPr>
           <w:rFonts w:ascii="Courier New" w:hAnsi="Courier New" w:cs="Courier New"/>
           <w:color w:val="3F7F5F"/>
           <w:sz w:val="20"/>
@@ -847,6 +955,7 @@
         <w:rPr>
           <w:b/>
         </w:rPr>
+        <w:lastRenderedPageBreak/>
         <w:br/>
       </w:r>
       <w:r>
@@ -906,6 +1015,9 @@
         <w:br/>
       </w:r>
       <w:r>
+        <w:br/>
+      </w:r>
+      <w:r>
         <w:rPr>
           <w:b/>
         </w:rPr>
@@ -913,6 +1025,12 @@
       </w:r>
       <w:r>
         <w:t>These free decompiler plugins date back several years now, meaning that they cannot handle more recent Java (8) features such as generics. So don’t expect the decompilers to be able to decompile every class file you have!</w:t>
+      </w:r>
+      <w:r>
+        <w:t xml:space="preserve"> Y</w:t>
+      </w:r>
+      <w:r>
+        <w:t>ou may see some blank sections in the decompiled source file - but you can still step through these blank lines and view the variables in the debugger. Switching between my two special Eclipse versions (juno and luna) might give you better results decompiling certain problem files.</w:t>
       </w:r>
       <w:r>
         <w:br/>
@@ -1032,14 +1150,13 @@
         <w:spacing w:after="0" w:line="240" w:lineRule="auto"/>
       </w:pPr>
       <w:r>
-        <w:lastRenderedPageBreak/>
         <w:t xml:space="preserve">Eclipse </w:t>
       </w:r>
       <w:r>
         <w:rPr>
           <w:b/>
         </w:rPr>
-        <w:t>Juno</w:t>
+        <w:t>Luna</w:t>
       </w:r>
       <w:r>
         <w:t xml:space="preserve"> with decompiler plugin</w:t>
@@ -1080,8 +1197,8 @@
         </w:rPr>
         <w:drawing>
           <wp:inline distT="0" distB="0" distL="0" distR="0" wp14:anchorId="42A8C7F3" wp14:editId="109FDE1A">
-            <wp:extent cx="4428700" cy="2306594"/>
-            <wp:effectExtent l="0" t="0" r="0" b="0"/>
+            <wp:extent cx="3904735" cy="2033698"/>
+            <wp:effectExtent l="0" t="0" r="635" b="5080"/>
             <wp:docPr id="6" name="Picture 6"/>
             <wp:cNvGraphicFramePr>
               <a:graphicFrameLocks xmlns:a="http://schemas.openxmlformats.org/drawingml/2006/main" noChangeAspect="1"/>
@@ -1102,7 +1219,7 @@
                   <pic:spPr>
                     <a:xfrm>
                       <a:off x="0" y="0"/>
-                      <a:ext cx="4429399" cy="2306958"/>
+                      <a:ext cx="3907122" cy="2034941"/>
                     </a:xfrm>
                     <a:prstGeom prst="rect">
                       <a:avLst/>
@@ -1115,6 +1232,48 @@
         </w:drawing>
       </w:r>
       <w:r>
+        <w:br/>
+      </w:r>
+      <w:r>
+        <w:br/>
+      </w:r>
+      <w:r>
+        <w:rPr>
+          <w:rFonts w:ascii="Arial" w:hAnsi="Arial" w:cs="Arial"/>
+          <w:b/>
+          <w:color w:val="222222"/>
+          <w:shd w:val="clear" w:color="auto" w:fill="FFFFFF"/>
+        </w:rPr>
+        <w:t xml:space="preserve">NOTE: </w:t>
+      </w:r>
+      <w:r>
+        <w:t>Wh</w:t>
+      </w:r>
+      <w:r>
+        <w:t>en using the luna Eclipse, I've noticed that the breakpoints I set in the decompiled source view don't seem to match the lines highlighted when I double-click on these breakpoints from the Breakpoints tab in Eclipse</w:t>
+      </w:r>
+      <w:r>
+        <w:t>.</w:t>
+      </w:r>
+      <w:r>
+        <w:t xml:space="preserve"> I usually end-up resetting the </w:t>
+      </w:r>
+      <w:r>
+        <w:t xml:space="preserve">same </w:t>
+      </w:r>
+      <w:r>
+        <w:t xml:space="preserve">breakpoints </w:t>
+      </w:r>
+      <w:r>
+        <w:t xml:space="preserve">but </w:t>
+      </w:r>
+      <w:r>
+        <w:t>from the Breakpoints tab view</w:t>
+      </w:r>
+      <w:r>
+        <w:t>. These are the ones that are actually hit.</w:t>
+      </w:r>
+      <w:r>
         <w:rPr>
           <w:rFonts w:ascii="Courier New" w:hAnsi="Courier New" w:cs="Courier New"/>
           <w:color w:val="3F7F5F"/>
@@ -1132,29 +1291,24 @@
         </w:rPr>
         <w:br/>
       </w:r>
-    </w:p>
-    <w:p>
-      <w:pPr>
-        <w:autoSpaceDE w:val="0"/>
-        <w:autoSpaceDN w:val="0"/>
-        <w:adjustRightInd w:val="0"/>
-        <w:spacing w:after="0" w:line="240" w:lineRule="auto"/>
-      </w:pPr>
+      <w:r>
+        <w:rPr>
+          <w:i/>
+        </w:rPr>
+        <w:t>J</w:t>
+      </w:r>
+      <w:r>
+        <w:rPr>
+          <w:i/>
+        </w:rPr>
+        <w:t>eremyC 22-11-2018</w:t>
+      </w:r>
       <w:bookmarkStart w:id="0" w:name="_GoBack"/>
       <w:bookmarkEnd w:id="0"/>
       <w:r>
-        <w:br/>
-      </w:r>
-      <w:r>
         <w:rPr>
           <w:i/>
         </w:rPr>
-        <w:t>JeremyC 22-11-2018</w:t>
-      </w:r>
-      <w:r>
-        <w:rPr>
-          <w:i/>
-        </w:rPr>
         <w:br/>
       </w:r>
       <w:r>
@@ -1167,6 +1321,7 @@
         <w:br/>
       </w:r>
       <w:r>
+        <w:lastRenderedPageBreak/>
         <w:br/>
       </w:r>
     </w:p>
@@ -1303,6 +1458,7 @@
     <w:lsdException w:name="HTML Sample" w:semiHidden="1" w:unhideWhenUsed="1"/>
     <w:lsdException w:name="HTML Typewriter" w:semiHidden="1" w:unhideWhenUsed="1"/>
     <w:lsdException w:name="HTML Variable" w:semiHidden="1" w:unhideWhenUsed="1"/>
+    <w:lsdException w:name="Normal Table" w:semiHidden="1" w:unhideWhenUsed="1"/>
     <w:lsdException w:name="annotation subject" w:semiHidden="1" w:unhideWhenUsed="1"/>
     <w:lsdException w:name="No List" w:semiHidden="1" w:unhideWhenUsed="1"/>
     <w:lsdException w:name="Outline List 1" w:semiHidden="1" w:unhideWhenUsed="1"/>
@@ -1346,8 +1502,10 @@
     <w:lsdException w:name="Table Elegant" w:semiHidden="1" w:unhideWhenUsed="1"/>
     <w:lsdException w:name="Table Professional" w:semiHidden="1" w:unhideWhenUsed="1"/>
     <w:lsdException w:name="Table Subtle 1" w:semiHidden="1" w:unhideWhenUsed="1"/>
+    <w:lsdException w:name="Table Subtle 2" w:semiHidden="1" w:unhideWhenUsed="1"/>
     <w:lsdException w:name="Table Web 1" w:semiHidden="1" w:unhideWhenUsed="1"/>
     <w:lsdException w:name="Table Web 2" w:semiHidden="1" w:unhideWhenUsed="1"/>
+    <w:lsdException w:name="Table Web 3" w:semiHidden="1" w:unhideWhenUsed="1"/>
     <w:lsdException w:name="Balloon Text" w:semiHidden="1" w:unhideWhenUsed="1"/>
     <w:lsdException w:name="Table Grid" w:uiPriority="39"/>
     <w:lsdException w:name="Table Theme" w:semiHidden="1" w:unhideWhenUsed="1"/>

</xml_diff>